<commit_message>
branch delete from Github
</commit_message>
<xml_diff>
--- a/GIT-Guideline/Notes.docx
+++ b/GIT-Guideline/Notes.docx
@@ -2153,6 +2153,58 @@
           <w:color w:val="auto"/>
           <w:spacing w:val="0"/>
           <w:position w:val="0"/>
+          <w:sz w:val="28"/>
+          <w:shd w:fill="auto" w:val="clear"/>
+        </w:rPr>
+      </w:pPr>
+      <w:r>
+        <w:rPr>
+          <w:rFonts w:ascii="Lucida Console" w:hAnsi="Lucida Console" w:cs="Lucida Console" w:eastAsia="Lucida Console"/>
+          <w:color w:val="auto"/>
+          <w:spacing w:val="0"/>
+          <w:position w:val="0"/>
+          <w:sz w:val="28"/>
+          <w:shd w:fill="auto" w:val="clear"/>
+        </w:rPr>
+        <w:t xml:space="preserve">git branch -d feature-1</w:t>
+      </w:r>
+    </w:p>
+    <w:p>
+      <w:pPr>
+        <w:spacing w:before="0" w:after="200" w:line="276"/>
+        <w:ind w:right="0" w:left="0" w:firstLine="0"/>
+        <w:jc w:val="left"/>
+        <w:rPr>
+          <w:rFonts w:ascii="Lucida Console" w:hAnsi="Lucida Console" w:cs="Lucida Console" w:eastAsia="Lucida Console"/>
+          <w:color w:val="auto"/>
+          <w:spacing w:val="0"/>
+          <w:position w:val="0"/>
+          <w:sz w:val="28"/>
+          <w:shd w:fill="auto" w:val="clear"/>
+        </w:rPr>
+      </w:pPr>
+      <w:r>
+        <w:rPr>
+          <w:rFonts w:ascii="Lucida Console" w:hAnsi="Lucida Console" w:cs="Lucida Console" w:eastAsia="Lucida Console"/>
+          <w:color w:val="auto"/>
+          <w:spacing w:val="0"/>
+          <w:position w:val="0"/>
+          <w:sz w:val="28"/>
+          <w:shd w:fill="auto" w:val="clear"/>
+        </w:rPr>
+        <w:t xml:space="preserve">To delete a branch directly from github</w:t>
+      </w:r>
+    </w:p>
+    <w:p>
+      <w:pPr>
+        <w:spacing w:before="0" w:after="200" w:line="276"/>
+        <w:ind w:right="0" w:left="0" w:firstLine="0"/>
+        <w:jc w:val="left"/>
+        <w:rPr>
+          <w:rFonts w:ascii="Lucida Console" w:hAnsi="Lucida Console" w:cs="Lucida Console" w:eastAsia="Lucida Console"/>
+          <w:color w:val="auto"/>
+          <w:spacing w:val="0"/>
+          <w:position w:val="0"/>
           <w:sz w:val="18"/>
           <w:shd w:fill="auto" w:val="clear"/>
         </w:rPr>
@@ -2160,13 +2212,26 @@
       <w:r>
         <w:rPr>
           <w:rFonts w:ascii="Lucida Console" w:hAnsi="Lucida Console" w:cs="Lucida Console" w:eastAsia="Lucida Console"/>
-          <w:color w:val="auto"/>
-          <w:spacing w:val="0"/>
-          <w:position w:val="0"/>
-          <w:sz w:val="28"/>
-          <w:shd w:fill="auto" w:val="clear"/>
-        </w:rPr>
-        <w:t xml:space="preserve">git branch -d feature-1</w:t>
+          <w:b/>
+          <w:color w:val="auto"/>
+          <w:spacing w:val="0"/>
+          <w:position w:val="0"/>
+          <w:sz w:val="28"/>
+          <w:shd w:fill="auto" w:val="clear"/>
+        </w:rPr>
+        <w:t xml:space="preserve">git push origin -d </w:t>
+      </w:r>
+      <w:r>
+        <w:rPr>
+          <w:rFonts w:ascii="Lucida Console" w:hAnsi="Lucida Console" w:cs="Lucida Console" w:eastAsia="Lucida Console"/>
+          <w:b/>
+          <w:color w:val="auto"/>
+          <w:spacing w:val="0"/>
+          <w:position w:val="0"/>
+          <w:sz w:val="28"/>
+          <w:shd w:fill="auto" w:val="clear"/>
+        </w:rPr>
+        <w:t xml:space="preserve">Lesson7-Porject1-InteractiveQuiz</w:t>
       </w:r>
     </w:p>
     <w:p>

</xml_diff>

<commit_message>
New notes.docx file modified
</commit_message>
<xml_diff>
--- a/GIT-Guideline/Notes.docx
+++ b/GIT-Guideline/Notes.docx
@@ -2202,6 +2202,34 @@
         <w:jc w:val="left"/>
         <w:rPr>
           <w:rFonts w:ascii="Lucida Console" w:hAnsi="Lucida Console" w:cs="Lucida Console" w:eastAsia="Lucida Console"/>
+          <w:b/>
+          <w:color w:val="auto"/>
+          <w:spacing w:val="0"/>
+          <w:position w:val="0"/>
+          <w:sz w:val="28"/>
+          <w:shd w:fill="auto" w:val="clear"/>
+        </w:rPr>
+      </w:pPr>
+      <w:r>
+        <w:rPr>
+          <w:rFonts w:ascii="Lucida Console" w:hAnsi="Lucida Console" w:cs="Lucida Console" w:eastAsia="Lucida Console"/>
+          <w:b/>
+          <w:color w:val="auto"/>
+          <w:spacing w:val="0"/>
+          <w:position w:val="0"/>
+          <w:sz w:val="28"/>
+          <w:shd w:fill="auto" w:val="clear"/>
+        </w:rPr>
+        <w:t xml:space="preserve">git push origin -d Lesson7-Porject1-InteractiveQuiz</w:t>
+      </w:r>
+    </w:p>
+    <w:p>
+      <w:pPr>
+        <w:spacing w:before="0" w:after="200" w:line="276"/>
+        <w:ind w:right="0" w:left="0" w:firstLine="0"/>
+        <w:jc w:val="left"/>
+        <w:rPr>
+          <w:rFonts w:ascii="Lucida Console" w:hAnsi="Lucida Console" w:cs="Lucida Console" w:eastAsia="Lucida Console"/>
           <w:color w:val="auto"/>
           <w:spacing w:val="0"/>
           <w:position w:val="0"/>
@@ -2209,30 +2237,6 @@
           <w:shd w:fill="auto" w:val="clear"/>
         </w:rPr>
       </w:pPr>
-      <w:r>
-        <w:rPr>
-          <w:rFonts w:ascii="Lucida Console" w:hAnsi="Lucida Console" w:cs="Lucida Console" w:eastAsia="Lucida Console"/>
-          <w:b/>
-          <w:color w:val="auto"/>
-          <w:spacing w:val="0"/>
-          <w:position w:val="0"/>
-          <w:sz w:val="28"/>
-          <w:shd w:fill="auto" w:val="clear"/>
-        </w:rPr>
-        <w:t xml:space="preserve">git push origin -d </w:t>
-      </w:r>
-      <w:r>
-        <w:rPr>
-          <w:rFonts w:ascii="Lucida Console" w:hAnsi="Lucida Console" w:cs="Lucida Console" w:eastAsia="Lucida Console"/>
-          <w:b/>
-          <w:color w:val="auto"/>
-          <w:spacing w:val="0"/>
-          <w:position w:val="0"/>
-          <w:sz w:val="28"/>
-          <w:shd w:fill="auto" w:val="clear"/>
-        </w:rPr>
-        <w:t xml:space="preserve">Lesson7-Porject1-InteractiveQuiz</w:t>
-      </w:r>
     </w:p>
     <w:p>
       <w:pPr>

</xml_diff>